<commit_message>
Update Trương Hoàng Long_44K21.1_Báo cáo sơ bộ.docx
</commit_message>
<xml_diff>
--- a/19. Hoàng Long/Trương Hoàng Long_44K21.1_Báo cáo sơ bộ.docx
+++ b/19. Hoàng Long/Trương Hoàng Long_44K21.1_Báo cáo sơ bộ.docx
@@ -848,7 +848,7 @@
                                     </pic:cNvPicPr>
                                   </pic:nvPicPr>
                                   <pic:blipFill>
-                                    <a:blip r:embed="rId7">
+                                    <a:blip r:embed="rId8">
                                       <a:extLst>
                                         <a:ext uri="{28A0092B-C50C-407E-A947-70E740481C1C}">
                                           <a14:useLocalDpi xmlns:a14="http://schemas.microsoft.com/office/drawing/2010/main" val="0"/>
@@ -2126,7 +2126,7 @@
                     </pic:cNvPicPr>
                   </pic:nvPicPr>
                   <pic:blipFill>
-                    <a:blip r:embed="rId8" cstate="print">
+                    <a:blip r:embed="rId9" cstate="print">
                       <a:extLst>
                         <a:ext uri="{28A0092B-C50C-407E-A947-70E740481C1C}">
                           <a14:useLocalDpi xmlns:a14="http://schemas.microsoft.com/office/drawing/2010/main" val="0"/>
@@ -2201,8 +2201,6 @@
         </w:rPr>
         <w:t>Data Requirement Gathering: xác định mục tiêu nghiên cứu.</w:t>
       </w:r>
-      <w:bookmarkStart w:id="0" w:name="_GoBack"/>
-      <w:bookmarkEnd w:id="0"/>
     </w:p>
     <w:p>
       <w:pPr>
@@ -2465,16 +2463,7 @@
           <w:sz w:val="28"/>
           <w:szCs w:val="28"/>
         </w:rPr>
-        <w:t xml:space="preserve"> xác định mụ</w:t>
-      </w:r>
-      <w:r>
-        <w:rPr>
-          <w:rFonts w:ascii="Times New Roman" w:eastAsia="Times New Roman" w:hAnsi="Times New Roman" w:cs="Times New Roman"/>
-          <w:color w:val="202124"/>
-          <w:sz w:val="28"/>
-          <w:szCs w:val="28"/>
-        </w:rPr>
-        <w:t>c tiêu nghiên cứu</w:t>
+        <w:t xml:space="preserve"> xác định mục tiêu nghiên cứu</w:t>
       </w:r>
     </w:p>
     <w:p>
@@ -3029,11 +3018,22 @@
         <w:spacing w:after="60" w:line="240" w:lineRule="auto"/>
         <w:rPr>
           <w:rFonts w:ascii="Times New Roman" w:eastAsia="Times New Roman" w:hAnsi="Times New Roman" w:cs="Times New Roman"/>
-          <w:color w:val="202124"/>
-          <w:sz w:val="28"/>
-          <w:szCs w:val="28"/>
-        </w:rPr>
-      </w:pPr>
+          <w:color w:val="FF0000"/>
+          <w:sz w:val="28"/>
+          <w:szCs w:val="28"/>
+        </w:rPr>
+      </w:pPr>
+      <w:r>
+        <w:rPr>
+          <w:rFonts w:ascii="Times New Roman" w:eastAsia="Times New Roman" w:hAnsi="Times New Roman" w:cs="Times New Roman"/>
+          <w:color w:val="FF0000"/>
+          <w:sz w:val="28"/>
+          <w:szCs w:val="28"/>
+        </w:rPr>
+        <w:t>Nội dung sơ sài, chưa có nội dung gì đáng kể</w:t>
+      </w:r>
+      <w:bookmarkStart w:id="0" w:name="_GoBack"/>
+      <w:bookmarkEnd w:id="0"/>
     </w:p>
     <w:p>
       <w:pPr>

</xml_diff>